<commit_message>
Added additional site maps for students/faculty, added class and assessment info to document, MORE wireframes
</commit_message>
<xml_diff>
--- a/doc/Portfolio Version 1/V1 Wireframes/Wireframe Hyperlink.docx
+++ b/doc/Portfolio Version 1/V1 Wireframes/Wireframe Hyperlink.docx
@@ -4,15 +4,7 @@
   <w:body>
     <w:p>
       <w:r>
-        <w:t xml:space="preserve">This link will take you to a </w:t>
-      </w:r>
-      <w:proofErr w:type="spellStart"/>
-      <w:r>
-        <w:t>Moqups</w:t>
-      </w:r>
-      <w:proofErr w:type="spellEnd"/>
-      <w:r>
-        <w:t xml:space="preserve"> page with a series of Portfolio wireframes.</w:t>
+        <w:t>This link will take you to a Moqups page with a series of Portfolio wireframes.</w:t>
       </w:r>
     </w:p>
     <w:p/>
@@ -28,19 +20,29 @@
           <w:rPr>
             <w:rStyle w:val="Hyperlink"/>
           </w:rPr>
-          <w:t>https://moqups.com/drskigen/SAG</w:t>
-        </w:r>
-        <w:bookmarkStart w:id="0" w:name="_GoBack"/>
-        <w:bookmarkEnd w:id="0"/>
-        <w:r>
-          <w:rPr>
-            <w:rStyle w:val="Hyperlink"/>
-          </w:rPr>
-          <w:t>5aOSt/</w:t>
+          <w:t>https://moqups.com/drskigen/SAG5aOSt/</w:t>
         </w:r>
       </w:hyperlink>
     </w:p>
     <w:p/>
+    <w:p>
+      <w:r>
+        <w:t>if no one else is currently editing, you can sign-in and work on the wireframes using</w:t>
+      </w:r>
+    </w:p>
+    <w:p/>
+    <w:p>
+      <w:r>
+        <w:t>username: drskigen</w:t>
+      </w:r>
+    </w:p>
+    <w:p>
+      <w:r>
+        <w:t>password asap4u</w:t>
+      </w:r>
+      <w:bookmarkStart w:id="0" w:name="_GoBack"/>
+      <w:bookmarkEnd w:id="0"/>
+    </w:p>
     <w:sectPr>
       <w:pgSz w:w="12240" w:h="15840"/>
       <w:pgMar w:top="1440" w:right="1800" w:bottom="1440" w:left="1800" w:header="720" w:footer="720" w:gutter="0"/>

</xml_diff>